<commit_message>
update template + fix bug file word
</commit_message>
<xml_diff>
--- a/storage/app/template/aktifKuliah.docx
+++ b/storage/app/template/aktifKuliah.docx
@@ -928,7 +928,25 @@
           <w:szCs w:val="24"/>
           <w:lang w:val="en-US"/>
         </w:rPr>
-        <w:t>NIP 198904132015041005</w:t>
+        <w:t>NIP</w:t>
+      </w:r>
+      <w:r>
+        <w:rPr>
+          <w:rFonts w:ascii="Times New Roman" w:hAnsi="Times New Roman" w:cs="Times New Roman"/>
+          <w:sz w:val="24"/>
+          <w:szCs w:val="24"/>
+          <w:lang w:val="en-US"/>
+        </w:rPr>
+        <w:t>.</w:t>
+      </w:r>
+      <w:r>
+        <w:rPr>
+          <w:rFonts w:ascii="Times New Roman" w:hAnsi="Times New Roman" w:cs="Times New Roman"/>
+          <w:sz w:val="24"/>
+          <w:szCs w:val="24"/>
+          <w:lang w:val="en-US"/>
+        </w:rPr>
+        <w:t xml:space="preserve"> 198904132015041005</w:t>
       </w:r>
     </w:p>
     <w:sectPr>

</xml_diff>